<commit_message>
docs: Update Oat meal to 3kg.
</commit_message>
<xml_diff>
--- a/Ingredients.docx
+++ b/Ingredients.docx
@@ -88,7 +88,7 @@
           <w:szCs w:val="24"/>
           <w:lang w:val="en-US"/>
         </w:rPr>
-        <w:t>Oats 2Kg</w:t>
+        <w:t>Oats 3Kg</w:t>
       </w:r>
       <w:r>
         <w:rPr>
@@ -129,8 +129,6 @@
         </w:rPr>
         <w:t>Best Mart 360</w:t>
       </w:r>
-      <w:bookmarkStart w:id="0" w:name="_GoBack"/>
-      <w:bookmarkEnd w:id="0"/>
     </w:p>
     <w:p>
       <w:pPr>
@@ -208,13 +206,14 @@
           <w:szCs w:val="24"/>
           <w:lang w:val="en-US"/>
         </w:rPr>
-        <w:t>40</w:t>
-      </w:r>
-    </w:p>
-    <w:p>
-      <w:pPr>
-        <w:pStyle w:val="17"/>
-        <w:numPr>
+        <w:t>60</w:t>
+      </w:r>
+    </w:p>
+    <w:p>
+      <w:pPr>
+        <w:pStyle w:val="17"/>
+        <w:numPr>
+          <w:ilvl w:val="0"/>
           <w:numId w:val="0"/>
         </w:numPr>
         <w:ind w:left="1080" w:leftChars="0"/>
@@ -229,6 +228,7 @@
       <w:pPr>
         <w:pStyle w:val="17"/>
         <w:numPr>
+          <w:ilvl w:val="0"/>
           <w:numId w:val="0"/>
         </w:numPr>
         <w:ind w:leftChars="0"/>
@@ -689,6 +689,7 @@
       <w:pPr>
         <w:pStyle w:val="17"/>
         <w:numPr>
+          <w:ilvl w:val="0"/>
           <w:numId w:val="0"/>
         </w:numPr>
         <w:ind w:left="360" w:leftChars="0"/>
@@ -704,6 +705,7 @@
       <w:pPr>
         <w:pStyle w:val="17"/>
         <w:numPr>
+          <w:ilvl w:val="0"/>
           <w:numId w:val="0"/>
         </w:numPr>
         <w:ind w:left="360" w:leftChars="0"/>
@@ -1142,6 +1144,7 @@
         <w:keepLines w:val="0"/>
         <w:widowControl/>
         <w:numPr>
+          <w:ilvl w:val="0"/>
           <w:numId w:val="0"/>
         </w:numPr>
         <w:suppressLineNumbers w:val="0"/>
@@ -1214,7 +1217,7 @@
           <w:szCs w:val="24"/>
           <w:lang w:val="en-US"/>
         </w:rPr>
-        <w:t xml:space="preserve">189.9 </w:t>
+        <w:t xml:space="preserve">209.9 </w:t>
       </w:r>
       <w:r>
         <w:rPr>
@@ -1335,7 +1338,20 @@
           <w:sz w:val="24"/>
           <w:szCs w:val="24"/>
         </w:rPr>
-        <w:t>Some of the photos are Snap from the Huawei Mobile Phone</w:t>
+        <w:t>Some of the phot</w:t>
+      </w:r>
+      <w:bookmarkStart w:id="0" w:name="_GoBack"/>
+      <w:bookmarkEnd w:id="0"/>
+      <w:r>
+        <w:rPr>
+          <w:rFonts w:ascii="FreeSans" w:hAnsi="FreeSans"/>
+          <w:b w:val="0"/>
+          <w:bCs w:val="0"/>
+          <w:color w:val="C9211E"/>
+          <w:sz w:val="24"/>
+          <w:szCs w:val="24"/>
+        </w:rPr>
+        <w:t>os are Snap from the Huawei Mobile Phone</w:t>
       </w:r>
     </w:p>
     <w:p>
@@ -2053,6 +2069,7 @@
     <w:p>
       <w:pPr>
         <w:numPr>
+          <w:ilvl w:val="0"/>
           <w:numId w:val="0"/>
         </w:numPr>
         <w:ind w:left="360" w:leftChars="0"/>
@@ -2287,6 +2304,7 @@
         <w:keepLines w:val="0"/>
         <w:widowControl/>
         <w:numPr>
+          <w:ilvl w:val="0"/>
           <w:numId w:val="0"/>
         </w:numPr>
         <w:suppressLineNumbers w:val="0"/>

</xml_diff>

<commit_message>
docs: Update Price for Ingredients.
</commit_message>
<xml_diff>
--- a/Ingredients.docx
+++ b/Ingredients.docx
@@ -88,7 +88,7 @@
           <w:szCs w:val="24"/>
           <w:lang w:val="en-US"/>
         </w:rPr>
-        <w:t>Oats 3Kg</w:t>
+        <w:t>Quaker Oats 3Kg</w:t>
       </w:r>
       <w:r>
         <w:rPr>
@@ -158,7 +158,7 @@
           <w:szCs w:val="24"/>
           <w:lang w:val="en-US"/>
         </w:rPr>
-        <w:t>20</w:t>
+        <w:t>26</w:t>
       </w:r>
       <w:r>
         <w:rPr>
@@ -206,7 +206,7 @@
           <w:szCs w:val="24"/>
           <w:lang w:val="en-US"/>
         </w:rPr>
-        <w:t>60</w:t>
+        <w:t>78</w:t>
       </w:r>
     </w:p>
     <w:p>
@@ -329,7 +329,7 @@
           <w:szCs w:val="24"/>
           <w:lang w:val="en-US"/>
         </w:rPr>
-        <w:t xml:space="preserve">10 </w:t>
+        <w:t xml:space="preserve">12 </w:t>
       </w:r>
       <w:r>
         <w:rPr>
@@ -368,7 +368,7 @@
           <w:szCs w:val="24"/>
           <w:lang w:val="en-US"/>
         </w:rPr>
-        <w:t>60</w:t>
+        <w:t>72</w:t>
       </w:r>
     </w:p>
     <w:p>
@@ -566,7 +566,7 @@
           <w:szCs w:val="24"/>
           <w:lang w:val="en-US" w:eastAsia="zh-CN"/>
         </w:rPr>
-        <w:t>Approximate $11 per can</w:t>
+        <w:t>Approximate $9 per can</w:t>
       </w:r>
     </w:p>
     <w:p>
@@ -591,7 +591,7 @@
           <w:szCs w:val="24"/>
           <w:lang w:val="en-US"/>
         </w:rPr>
-        <w:t>Price: $33</w:t>
+        <w:t>Price: $27</w:t>
       </w:r>
     </w:p>
     <w:p>
@@ -788,7 +788,7 @@
           <w:szCs w:val="24"/>
           <w:lang w:val="en-US" w:eastAsia="zh-CN"/>
         </w:rPr>
-        <w:t>Approximate $13 per Can</w:t>
+        <w:t>Approximate $14 per Can</w:t>
       </w:r>
     </w:p>
     <w:p>
@@ -813,7 +813,7 @@
           <w:szCs w:val="24"/>
           <w:lang w:val="en-US" w:eastAsia="zh-CN"/>
         </w:rPr>
-        <w:t>Price $39</w:t>
+        <w:t>Price $42</w:t>
       </w:r>
     </w:p>
     <w:p>
@@ -1217,7 +1217,7 @@
           <w:szCs w:val="24"/>
           <w:lang w:val="en-US"/>
         </w:rPr>
-        <w:t xml:space="preserve">209.9 </w:t>
+        <w:t xml:space="preserve">236.9 </w:t>
       </w:r>
       <w:r>
         <w:rPr>
@@ -1250,7 +1250,19 @@
           <w:sz w:val="24"/>
           <w:szCs w:val="24"/>
         </w:rPr>
-        <w:t>Updated:</w:t>
+        <w:t>Upd</w:t>
+      </w:r>
+      <w:bookmarkStart w:id="0" w:name="_GoBack"/>
+      <w:bookmarkEnd w:id="0"/>
+      <w:r>
+        <w:rPr>
+          <w:rFonts w:ascii="FreeSans" w:hAnsi="FreeSans"/>
+          <w:i/>
+          <w:iCs/>
+          <w:sz w:val="24"/>
+          <w:szCs w:val="24"/>
+        </w:rPr>
+        <w:t>ated:</w:t>
       </w:r>
       <w:r>
         <w:rPr>
@@ -1338,20 +1350,7 @@
           <w:sz w:val="24"/>
           <w:szCs w:val="24"/>
         </w:rPr>
-        <w:t>Some of the phot</w:t>
-      </w:r>
-      <w:bookmarkStart w:id="0" w:name="_GoBack"/>
-      <w:bookmarkEnd w:id="0"/>
-      <w:r>
-        <w:rPr>
-          <w:rFonts w:ascii="FreeSans" w:hAnsi="FreeSans"/>
-          <w:b w:val="0"/>
-          <w:bCs w:val="0"/>
-          <w:color w:val="C9211E"/>
-          <w:sz w:val="24"/>
-          <w:szCs w:val="24"/>
-        </w:rPr>
-        <w:t>os are Snap from the Huawei Mobile Phone</w:t>
+        <w:t>Some of the photos are Snap from the Huawei Mobile Phone</w:t>
       </w:r>
     </w:p>
     <w:p>

</xml_diff>